<commit_message>
opdateret til E23, kun mindre ændringer
</commit_message>
<xml_diff>
--- a/06 Thread Synchronization 1/Thread Synchronization - Exercises.docx
+++ b/06 Thread Synchronization 1/Thread Synchronization - Exercises.docx
@@ -73,8 +73,6 @@
         </w:rPr>
         <w:t>, multithreaded WPF applications</w:t>
       </w:r>
-      <w:bookmarkStart w:id="0" w:name="_GoBack"/>
-      <w:bookmarkEnd w:id="0"/>
       <w:r>
         <w:rPr>
           <w:lang w:val="en-US"/>
@@ -93,12 +91,14 @@
         </w:rPr>
         <w:t xml:space="preserve">and the </w:t>
       </w:r>
+      <w:proofErr w:type="spellStart"/>
       <w:r>
         <w:rPr>
           <w:lang w:val="en-US"/>
         </w:rPr>
         <w:t>BackgroundWorker</w:t>
       </w:r>
+      <w:proofErr w:type="spellEnd"/>
       <w:r>
         <w:rPr>
           <w:lang w:val="en-US"/>
@@ -169,6 +169,7 @@
         </w:rPr>
         <w:t xml:space="preserve">Create a </w:t>
       </w:r>
+      <w:proofErr w:type="spellStart"/>
       <w:r>
         <w:rPr>
           <w:i/>
@@ -183,6 +184,7 @@
         </w:rPr>
         <w:t>Count</w:t>
       </w:r>
+      <w:proofErr w:type="spellEnd"/>
       <w:r>
         <w:rPr>
           <w:lang w:val="en-US"/>
@@ -212,13 +214,27 @@
         <w:rPr>
           <w:lang w:val="en-US"/>
         </w:rPr>
-        <w:t xml:space="preserve"> member variable and get/set methods</w:t>
-      </w:r>
-      <w:r>
-        <w:rPr>
-          <w:lang w:val="en-US"/>
-        </w:rPr>
-        <w:t>, so you can read the count value and set a new value.</w:t>
+        <w:t xml:space="preserve"> member </w:t>
+      </w:r>
+      <w:proofErr w:type="gramStart"/>
+      <w:r>
+        <w:rPr>
+          <w:lang w:val="en-US"/>
+        </w:rPr>
+        <w:t>variable and get/set methods</w:t>
+      </w:r>
+      <w:r>
+        <w:rPr>
+          <w:lang w:val="en-US"/>
+        </w:rPr>
+        <w:t>, so you can read the count value</w:t>
+      </w:r>
+      <w:proofErr w:type="gramEnd"/>
+      <w:r>
+        <w:rPr>
+          <w:lang w:val="en-US"/>
+        </w:rPr>
+        <w:t xml:space="preserve"> and set a new value.</w:t>
       </w:r>
     </w:p>
     <w:p>
@@ -246,6 +262,7 @@
         </w:rPr>
         <w:t xml:space="preserve"> class, with a </w:t>
       </w:r>
+      <w:proofErr w:type="spellStart"/>
       <w:r>
         <w:rPr>
           <w:i/>
@@ -253,12 +270,14 @@
         </w:rPr>
         <w:t>StartCounting</w:t>
       </w:r>
+      <w:proofErr w:type="spellEnd"/>
       <w:r>
         <w:rPr>
           <w:lang w:val="en-US"/>
         </w:rPr>
         <w:t xml:space="preserve"> method, which loops a given number of times and increments the </w:t>
       </w:r>
+      <w:proofErr w:type="spellStart"/>
       <w:r>
         <w:rPr>
           <w:i/>
@@ -266,6 +285,7 @@
         </w:rPr>
         <w:t>TotalCount</w:t>
       </w:r>
+      <w:proofErr w:type="spellEnd"/>
       <w:r>
         <w:rPr>
           <w:lang w:val="en-US"/>
@@ -418,6 +438,7 @@
         </w:rPr>
         <w:t>(</w:t>
       </w:r>
+      <w:proofErr w:type="gramStart"/>
       <w:r>
         <w:rPr>
           <w:i/>
@@ -430,20 +451,44 @@
           <w:i/>
           <w:lang w:val="en-US"/>
         </w:rPr>
-        <w:t xml:space="preserve">int: pass the number of times to loop as a parameter to the </w:t>
-      </w:r>
+        <w:t>int</w:t>
+      </w:r>
+      <w:proofErr w:type="gramEnd"/>
       <w:r>
         <w:rPr>
           <w:i/>
           <w:lang w:val="en-US"/>
         </w:rPr>
-        <w:t>Counter. In the previous lesson, we saw 3 different ways to do that</w:t>
+        <w:t xml:space="preserve">: pass the number of times to loop as a parameter to the </w:t>
       </w:r>
       <w:r>
         <w:rPr>
           <w:i/>
           <w:lang w:val="en-US"/>
         </w:rPr>
+        <w:t xml:space="preserve">Counter. In the previous lesson, we saw </w:t>
+      </w:r>
+      <w:proofErr w:type="gramStart"/>
+      <w:r>
+        <w:rPr>
+          <w:i/>
+          <w:lang w:val="en-US"/>
+        </w:rPr>
+        <w:t>3</w:t>
+      </w:r>
+      <w:proofErr w:type="gramEnd"/>
+      <w:r>
+        <w:rPr>
+          <w:i/>
+          <w:lang w:val="en-US"/>
+        </w:rPr>
+        <w:t xml:space="preserve"> different ways to do that</w:t>
+      </w:r>
+      <w:r>
+        <w:rPr>
+          <w:i/>
+          <w:lang w:val="en-US"/>
+        </w:rPr>
         <w:t>)</w:t>
       </w:r>
     </w:p>
@@ -479,7 +524,23 @@
           <w:i/>
           <w:lang w:val="en-US"/>
         </w:rPr>
-        <w:t>(hint: remember that we talked about joining a thread?)</w:t>
+        <w:t>(</w:t>
+      </w:r>
+      <w:proofErr w:type="gramStart"/>
+      <w:r>
+        <w:rPr>
+          <w:i/>
+          <w:lang w:val="en-US"/>
+        </w:rPr>
+        <w:t>hint</w:t>
+      </w:r>
+      <w:proofErr w:type="gramEnd"/>
+      <w:r>
+        <w:rPr>
+          <w:i/>
+          <w:lang w:val="en-US"/>
+        </w:rPr>
+        <w:t>: remember that we talked about joining a thread?)</w:t>
       </w:r>
     </w:p>
     <w:p>
@@ -556,24 +617,46 @@
           <w:lang w:val="en-US"/>
         </w:rPr>
       </w:pPr>
-      <w:r>
-        <w:rPr>
-          <w:lang w:val="en-US"/>
-        </w:rPr>
-        <w:t>Consider: What is the shared resource?</w:t>
-      </w:r>
-    </w:p>
-    <w:p>
-      <w:pPr>
-        <w:rPr>
-          <w:lang w:val="en-US"/>
-        </w:rPr>
-      </w:pPr>
-      <w:r>
-        <w:rPr>
-          <w:lang w:val="en-US"/>
-        </w:rPr>
-        <w:t>Change the TotalCount class implementation, so the total count becomes correct.</w:t>
+      <w:proofErr w:type="gramStart"/>
+      <w:r>
+        <w:rPr>
+          <w:lang w:val="en-US"/>
+        </w:rPr>
+        <w:t>Consider:</w:t>
+      </w:r>
+      <w:proofErr w:type="gramEnd"/>
+      <w:r>
+        <w:rPr>
+          <w:lang w:val="en-US"/>
+        </w:rPr>
+        <w:t xml:space="preserve"> What is the shared resource?</w:t>
+      </w:r>
+    </w:p>
+    <w:p>
+      <w:pPr>
+        <w:rPr>
+          <w:lang w:val="en-US"/>
+        </w:rPr>
+      </w:pPr>
+      <w:r>
+        <w:rPr>
+          <w:lang w:val="en-US"/>
+        </w:rPr>
+        <w:t xml:space="preserve">Change the </w:t>
+      </w:r>
+      <w:proofErr w:type="spellStart"/>
+      <w:r>
+        <w:rPr>
+          <w:lang w:val="en-US"/>
+        </w:rPr>
+        <w:t>TotalCount</w:t>
+      </w:r>
+      <w:proofErr w:type="spellEnd"/>
+      <w:r>
+        <w:rPr>
+          <w:lang w:val="en-US"/>
+        </w:rPr>
+        <w:t xml:space="preserve"> class implementation, so the total count becomes correct.</w:t>
       </w:r>
     </w:p>
     <w:p>
@@ -614,8 +697,16 @@
         <w:rPr>
           <w:lang w:val="en-US"/>
         </w:rPr>
-        <w:t xml:space="preserve"> 3</w:t>
-      </w:r>
+        <w:t xml:space="preserve"> </w:t>
+      </w:r>
+      <w:proofErr w:type="gramStart"/>
+      <w:r>
+        <w:rPr>
+          <w:lang w:val="en-US"/>
+        </w:rPr>
+        <w:t>3</w:t>
+      </w:r>
+      <w:proofErr w:type="gramEnd"/>
       <w:r>
         <w:rPr>
           <w:lang w:val="en-US"/>
@@ -845,7 +936,21 @@
         <w:rPr>
           <w:lang w:val="en-US"/>
         </w:rPr>
-        <w:t xml:space="preserve">A .zip file with 3 files containing card tuples are provided on Blackboard. </w:t>
+        <w:t xml:space="preserve">A .zip file with </w:t>
+      </w:r>
+      <w:proofErr w:type="gramStart"/>
+      <w:r>
+        <w:rPr>
+          <w:lang w:val="en-US"/>
+        </w:rPr>
+        <w:t>3</w:t>
+      </w:r>
+      <w:proofErr w:type="gramEnd"/>
+      <w:r>
+        <w:rPr>
+          <w:lang w:val="en-US"/>
+        </w:rPr>
+        <w:t xml:space="preserve"> files containing card tuples are provided on Blackboard. </w:t>
       </w:r>
     </w:p>
     <w:p>
@@ -924,12 +1029,8 @@
         </w:rPr>
         <w:t xml:space="preserve"> application</w:t>
       </w:r>
-      <w:r>
-        <w:rPr>
-          <w:lang w:val="en-US"/>
-        </w:rPr>
-        <w:t xml:space="preserve"> (.NET Framework)</w:t>
-      </w:r>
+      <w:bookmarkStart w:id="0" w:name="_GoBack"/>
+      <w:bookmarkEnd w:id="0"/>
       <w:r>
         <w:rPr>
           <w:lang w:val="en-US"/>
@@ -1133,7 +1234,21 @@
         <w:rPr>
           <w:lang w:val="en-US"/>
         </w:rPr>
-        <w:t>Let the user select the source file, by adding an OpenFileDialog to the word count application.</w:t>
+        <w:t xml:space="preserve">Let the user select the source file, by adding an </w:t>
+      </w:r>
+      <w:proofErr w:type="spellStart"/>
+      <w:r>
+        <w:rPr>
+          <w:lang w:val="en-US"/>
+        </w:rPr>
+        <w:t>OpenFileDialog</w:t>
+      </w:r>
+      <w:proofErr w:type="spellEnd"/>
+      <w:r>
+        <w:rPr>
+          <w:lang w:val="en-US"/>
+        </w:rPr>
+        <w:t xml:space="preserve"> to the word count application.</w:t>
       </w:r>
     </w:p>
     <w:p>
@@ -1227,8 +1342,16 @@
         <w:rPr>
           <w:lang w:val="en-US"/>
         </w:rPr>
-        <w:t>to exercise 3</w:t>
-      </w:r>
+        <w:t xml:space="preserve">to exercise </w:t>
+      </w:r>
+      <w:proofErr w:type="gramStart"/>
+      <w:r>
+        <w:rPr>
+          <w:lang w:val="en-US"/>
+        </w:rPr>
+        <w:t>3</w:t>
+      </w:r>
+      <w:proofErr w:type="gramEnd"/>
       <w:r>
         <w:rPr>
           <w:lang w:val="en-US"/>
@@ -1283,7 +1406,21 @@
         <w:rPr>
           <w:lang w:val="en-US"/>
         </w:rPr>
-        <w:t>(hint: can you minimize locking?)</w:t>
+        <w:t>(</w:t>
+      </w:r>
+      <w:proofErr w:type="gramStart"/>
+      <w:r>
+        <w:rPr>
+          <w:lang w:val="en-US"/>
+        </w:rPr>
+        <w:t>hint</w:t>
+      </w:r>
+      <w:proofErr w:type="gramEnd"/>
+      <w:r>
+        <w:rPr>
+          <w:lang w:val="en-US"/>
+        </w:rPr>
+        <w:t>: can you minimize locking?)</w:t>
       </w:r>
     </w:p>
     <w:p>
@@ -1428,7 +1565,21 @@
         <w:rPr>
           <w:lang w:val="en-US"/>
         </w:rPr>
-        <w:t>Use a single BackgroundWorker to process the files one at the time.</w:t>
+        <w:t xml:space="preserve">Use a single </w:t>
+      </w:r>
+      <w:proofErr w:type="spellStart"/>
+      <w:r>
+        <w:rPr>
+          <w:lang w:val="en-US"/>
+        </w:rPr>
+        <w:t>BackgroundWorker</w:t>
+      </w:r>
+      <w:proofErr w:type="spellEnd"/>
+      <w:r>
+        <w:rPr>
+          <w:lang w:val="en-US"/>
+        </w:rPr>
+        <w:t xml:space="preserve"> to process the files one at the time.</w:t>
       </w:r>
     </w:p>
     <w:p>
@@ -1467,7 +1618,21 @@
         <w:rPr>
           <w:lang w:val="en-US"/>
         </w:rPr>
-        <w:t>Modify your card counting application, so all files are processed in parallel, i.e. each file is processed by a separate BackgroundWorker.</w:t>
+        <w:t xml:space="preserve">Modify your card counting application, so all files are processed in parallel, i.e. each file is processed by a separate </w:t>
+      </w:r>
+      <w:proofErr w:type="spellStart"/>
+      <w:r>
+        <w:rPr>
+          <w:lang w:val="en-US"/>
+        </w:rPr>
+        <w:t>BackgroundWorker</w:t>
+      </w:r>
+      <w:proofErr w:type="spellEnd"/>
+      <w:r>
+        <w:rPr>
+          <w:lang w:val="en-US"/>
+        </w:rPr>
+        <w:t>.</w:t>
       </w:r>
     </w:p>
     <w:p>
@@ -1565,11 +1730,19 @@
           <w:lang w:val="en-US"/>
         </w:rPr>
       </w:pPr>
-      <w:r>
-        <w:rPr>
-          <w:lang w:val="en-US"/>
-        </w:rPr>
-        <w:t>And all the old people have either bought your program or are using Linux.</w:t>
+      <w:proofErr w:type="gramStart"/>
+      <w:r>
+        <w:rPr>
+          <w:lang w:val="en-US"/>
+        </w:rPr>
+        <w:t>And</w:t>
+      </w:r>
+      <w:proofErr w:type="gramEnd"/>
+      <w:r>
+        <w:rPr>
+          <w:lang w:val="en-US"/>
+        </w:rPr>
+        <w:t xml:space="preserve"> all the old people have either bought your program or are using Linux.</w:t>
       </w:r>
     </w:p>
     <w:p>
@@ -1642,54 +1815,111 @@
         <w:rPr>
           <w:lang w:val="en-US"/>
         </w:rPr>
-        <w:t>When your program starts, it shall connect to a chat program on one of your fellow students computers.</w:t>
-      </w:r>
-    </w:p>
-    <w:p>
-      <w:pPr>
-        <w:rPr>
-          <w:lang w:val="en-US"/>
-        </w:rPr>
-      </w:pPr>
-      <w:r>
-        <w:rPr>
-          <w:lang w:val="en-US"/>
-        </w:rPr>
-        <w:t>The text you enter shall be sent to the other computer and displayed in a nice chat window.</w:t>
-      </w:r>
-    </w:p>
-    <w:p>
-      <w:pPr>
-        <w:rPr>
-          <w:lang w:val="en-US"/>
-        </w:rPr>
-      </w:pPr>
-      <w:r>
-        <w:rPr>
-          <w:lang w:val="en-US"/>
-        </w:rPr>
-        <w:t>Likewise, text entered on the other computer shall be sent to your computer and displayed in a nice chat window.</w:t>
-      </w:r>
-    </w:p>
-    <w:p>
-      <w:pPr>
-        <w:rPr>
-          <w:lang w:val="en-US"/>
-        </w:rPr>
-      </w:pPr>
-    </w:p>
-    <w:p>
-      <w:pPr>
-        <w:rPr>
-          <w:lang w:val="en-US"/>
-        </w:rPr>
-      </w:pPr>
-      <w:r>
-        <w:rPr>
-          <w:lang w:val="en-US"/>
-        </w:rPr>
-        <w:t xml:space="preserve">Hint: You will probably still need a </w:t>
-      </w:r>
+        <w:t xml:space="preserve">When your program starts, it shall connect to a chat program on one of your fellow </w:t>
+      </w:r>
+      <w:proofErr w:type="gramStart"/>
+      <w:r>
+        <w:rPr>
+          <w:lang w:val="en-US"/>
+        </w:rPr>
+        <w:t>students</w:t>
+      </w:r>
+      <w:proofErr w:type="gramEnd"/>
+      <w:r>
+        <w:rPr>
+          <w:lang w:val="en-US"/>
+        </w:rPr>
+        <w:t xml:space="preserve"> computers.</w:t>
+      </w:r>
+    </w:p>
+    <w:p>
+      <w:pPr>
+        <w:rPr>
+          <w:lang w:val="en-US"/>
+        </w:rPr>
+      </w:pPr>
+      <w:r>
+        <w:rPr>
+          <w:lang w:val="en-US"/>
+        </w:rPr>
+        <w:t xml:space="preserve">The text you enter </w:t>
+      </w:r>
+      <w:proofErr w:type="gramStart"/>
+      <w:r>
+        <w:rPr>
+          <w:lang w:val="en-US"/>
+        </w:rPr>
+        <w:t>shall be sent to the other computer and displayed in a nice chat window</w:t>
+      </w:r>
+      <w:proofErr w:type="gramEnd"/>
+      <w:r>
+        <w:rPr>
+          <w:lang w:val="en-US"/>
+        </w:rPr>
+        <w:t>.</w:t>
+      </w:r>
+    </w:p>
+    <w:p>
+      <w:pPr>
+        <w:rPr>
+          <w:lang w:val="en-US"/>
+        </w:rPr>
+      </w:pPr>
+      <w:r>
+        <w:rPr>
+          <w:lang w:val="en-US"/>
+        </w:rPr>
+        <w:t xml:space="preserve">Likewise, text entered on the other computer </w:t>
+      </w:r>
+      <w:proofErr w:type="gramStart"/>
+      <w:r>
+        <w:rPr>
+          <w:lang w:val="en-US"/>
+        </w:rPr>
+        <w:t>shall be sent to your computer and displayed in a nice chat window</w:t>
+      </w:r>
+      <w:proofErr w:type="gramEnd"/>
+      <w:r>
+        <w:rPr>
+          <w:lang w:val="en-US"/>
+        </w:rPr>
+        <w:t>.</w:t>
+      </w:r>
+    </w:p>
+    <w:p>
+      <w:pPr>
+        <w:rPr>
+          <w:lang w:val="en-US"/>
+        </w:rPr>
+      </w:pPr>
+    </w:p>
+    <w:p>
+      <w:pPr>
+        <w:rPr>
+          <w:lang w:val="en-US"/>
+        </w:rPr>
+      </w:pPr>
+      <w:r>
+        <w:rPr>
+          <w:lang w:val="en-US"/>
+        </w:rPr>
+        <w:t xml:space="preserve">Hint: You </w:t>
+      </w:r>
+      <w:proofErr w:type="gramStart"/>
+      <w:r>
+        <w:rPr>
+          <w:lang w:val="en-US"/>
+        </w:rPr>
+        <w:t>will probably still need</w:t>
+      </w:r>
+      <w:proofErr w:type="gramEnd"/>
+      <w:r>
+        <w:rPr>
+          <w:lang w:val="en-US"/>
+        </w:rPr>
+        <w:t xml:space="preserve"> a </w:t>
+      </w:r>
+      <w:proofErr w:type="spellStart"/>
       <w:r>
         <w:rPr>
           <w:i/>
@@ -1697,12 +1927,14 @@
         </w:rPr>
         <w:t>TCPListener</w:t>
       </w:r>
+      <w:proofErr w:type="spellEnd"/>
       <w:r>
         <w:rPr>
           <w:lang w:val="en-US"/>
         </w:rPr>
         <w:t xml:space="preserve"> and </w:t>
       </w:r>
+      <w:proofErr w:type="spellStart"/>
       <w:r>
         <w:rPr>
           <w:i/>
@@ -1710,11 +1942,26 @@
         </w:rPr>
         <w:t>TCPClient</w:t>
       </w:r>
-      <w:r>
-        <w:rPr>
-          <w:lang w:val="en-US"/>
-        </w:rPr>
-        <w:t xml:space="preserve"> for your application. And multiple threads of course. </w:t>
+      <w:proofErr w:type="spellEnd"/>
+      <w:r>
+        <w:rPr>
+          <w:lang w:val="en-US"/>
+        </w:rPr>
+        <w:t xml:space="preserve"> for your application. </w:t>
+      </w:r>
+      <w:proofErr w:type="gramStart"/>
+      <w:r>
+        <w:rPr>
+          <w:lang w:val="en-US"/>
+        </w:rPr>
+        <w:t>And</w:t>
+      </w:r>
+      <w:proofErr w:type="gramEnd"/>
+      <w:r>
+        <w:rPr>
+          <w:lang w:val="en-US"/>
+        </w:rPr>
+        <w:t xml:space="preserve"> multiple threads of course. </w:t>
       </w:r>
     </w:p>
     <w:p>
@@ -1854,7 +2101,7 @@
                 <w:sz w:val="16"/>
                 <w:szCs w:val="16"/>
               </w:rPr>
-              <w:t>1</w:t>
+              <w:t>3</w:t>
             </w:r>
             <w:r>
               <w:rPr>

</xml_diff>